<commit_message>
More progress on EDI publication
</commit_message>
<xml_diff>
--- a/data-raw/EDI/metadata_templates/methods.docx
+++ b/data-raw/EDI/metadata_templates/methods.docx
@@ -65,21 +65,7 @@
         <w:rPr>
           <w:rFonts w:ascii="Times New Roman" w:hAnsi="Times New Roman" w:cs="Times New Roman"/>
         </w:rPr>
-        <w:t>’ family of packages (Wickham et al. 2019</w:t>
-      </w:r>
-      <w:proofErr w:type="gramStart"/>
-      <w:r>
-        <w:rPr>
-          <w:rFonts w:ascii="Times New Roman" w:hAnsi="Times New Roman" w:cs="Times New Roman"/>
-        </w:rPr>
-        <w:t>), and</w:t>
-      </w:r>
-      <w:proofErr w:type="gramEnd"/>
-      <w:r>
-        <w:rPr>
-          <w:rFonts w:ascii="Times New Roman" w:hAnsi="Times New Roman" w:cs="Times New Roman"/>
-        </w:rPr>
-        <w:t xml:space="preserve"> packaged into the R package </w:t>
+        <w:t xml:space="preserve">’ family of packages (Wickham et al. 2019), and packaged into the R package </w:t>
       </w:r>
       <w:proofErr w:type="spellStart"/>
       <w:r>
@@ -131,25 +117,11 @@
         </w:rPr>
         <w:t xml:space="preserve">). The latest version of the R package is available at https://github.com/sbashevkin/LTMRdata. </w:t>
       </w:r>
-      <w:proofErr w:type="spellStart"/>
-      <w:r>
-        <w:rPr>
-          <w:rFonts w:ascii="Times New Roman" w:hAnsi="Times New Roman" w:cs="Times New Roman"/>
-        </w:rPr>
-        <w:t>W</w:t>
-      </w:r>
-      <w:r>
-        <w:rPr>
-          <w:rFonts w:ascii="Times New Roman" w:hAnsi="Times New Roman" w:cs="Times New Roman"/>
-        </w:rPr>
-        <w:t>Source</w:t>
-      </w:r>
-      <w:proofErr w:type="spellEnd"/>
-      <w:r>
-        <w:rPr>
-          <w:rFonts w:ascii="Times New Roman" w:hAnsi="Times New Roman" w:cs="Times New Roman"/>
-        </w:rPr>
-        <w:t xml:space="preserve"> datasets</w:t>
+      <w:r>
+        <w:rPr>
+          <w:rFonts w:ascii="Times New Roman" w:hAnsi="Times New Roman" w:cs="Times New Roman"/>
+        </w:rPr>
+        <w:t>Source datasets</w:t>
       </w:r>
       <w:r>
         <w:rPr>
@@ -161,21 +133,7 @@
         <w:rPr>
           <w:rFonts w:ascii="Times New Roman" w:hAnsi="Times New Roman" w:cs="Times New Roman"/>
         </w:rPr>
-        <w:t xml:space="preserve">either pulled in flat format from data </w:t>
-      </w:r>
-      <w:proofErr w:type="gramStart"/>
-      <w:r>
-        <w:rPr>
-          <w:rFonts w:ascii="Times New Roman" w:hAnsi="Times New Roman" w:cs="Times New Roman"/>
-        </w:rPr>
-        <w:t>publications, or</w:t>
-      </w:r>
-      <w:proofErr w:type="gramEnd"/>
-      <w:r>
-        <w:rPr>
-          <w:rFonts w:ascii="Times New Roman" w:hAnsi="Times New Roman" w:cs="Times New Roman"/>
-        </w:rPr>
-        <w:t xml:space="preserve"> ingested from the raw Access databases</w:t>
+        <w:t>either pulled in flat format from data publications, or ingested from the raw Access databases</w:t>
       </w:r>
       <w:r>
         <w:rPr>
@@ -437,7 +395,6 @@
         <w:t xml:space="preserve">where </w:t>
       </w:r>
       <w:proofErr w:type="spellStart"/>
-      <w:proofErr w:type="gramStart"/>
       <w:r>
         <w:rPr>
           <w:rFonts w:ascii="Times New Roman" w:hAnsi="Times New Roman" w:cs="Times New Roman"/>
@@ -452,7 +409,6 @@
         <w:t>a,l</w:t>
       </w:r>
       <w:proofErr w:type="spellEnd"/>
-      <w:proofErr w:type="gramEnd"/>
       <w:r>
         <w:rPr>
           <w:rFonts w:ascii="Times New Roman" w:hAnsi="Times New Roman" w:cs="Times New Roman"/>
@@ -1179,11 +1135,6 @@
     <w:lsdException w:name="Book Title" w:uiPriority="33" w:qFormat="1"/>
     <w:lsdException w:name="Bibliography" w:semiHidden="1" w:uiPriority="37" w:unhideWhenUsed="1"/>
     <w:lsdException w:name="TOC Heading" w:semiHidden="1" w:uiPriority="39" w:unhideWhenUsed="1" w:qFormat="1"/>
-    <w:lsdException w:name="Plain Table 5" w:semiHidden="1" w:unhideWhenUsed="1"/>
-    <w:lsdException w:name="Grid Table Light" w:semiHidden="1" w:unhideWhenUsed="1"/>
-    <w:lsdException w:name="Grid Table 1 Light" w:semiHidden="1" w:unhideWhenUsed="1"/>
-    <w:lsdException w:name="Grid Table 2" w:semiHidden="1" w:unhideWhenUsed="1"/>
-    <w:lsdException w:name="Grid Table 3" w:semiHidden="1" w:unhideWhenUsed="1"/>
     <w:lsdException w:name="Grid Table 4" w:uiPriority="49"/>
     <w:lsdException w:name="Grid Table 5 Dark" w:uiPriority="50"/>
     <w:lsdException w:name="Grid Table 6 Colorful" w:uiPriority="51"/>

</xml_diff>

<commit_message>
Finalizing EDI publication for review
</commit_message>
<xml_diff>
--- a/data-raw/EDI/metadata_templates/methods.docx
+++ b/data-raw/EDI/metadata_templates/methods.docx
@@ -65,7 +65,21 @@
         <w:rPr>
           <w:rFonts w:ascii="Times New Roman" w:hAnsi="Times New Roman" w:cs="Times New Roman"/>
         </w:rPr>
-        <w:t xml:space="preserve">’ family of packages (Wickham et al. 2019), and packaged into the R package </w:t>
+        <w:t>’ family of packages (Wickham et al. 2019</w:t>
+      </w:r>
+      <w:proofErr w:type="gramStart"/>
+      <w:r>
+        <w:rPr>
+          <w:rFonts w:ascii="Times New Roman" w:hAnsi="Times New Roman" w:cs="Times New Roman"/>
+        </w:rPr>
+        <w:t>), and</w:t>
+      </w:r>
+      <w:proofErr w:type="gramEnd"/>
+      <w:r>
+        <w:rPr>
+          <w:rFonts w:ascii="Times New Roman" w:hAnsi="Times New Roman" w:cs="Times New Roman"/>
+        </w:rPr>
+        <w:t xml:space="preserve"> packaged into the R package </w:t>
       </w:r>
       <w:proofErr w:type="spellStart"/>
       <w:r>
@@ -133,7 +147,21 @@
         <w:rPr>
           <w:rFonts w:ascii="Times New Roman" w:hAnsi="Times New Roman" w:cs="Times New Roman"/>
         </w:rPr>
-        <w:t>either pulled in flat format from data publications, or ingested from the raw Access databases</w:t>
+        <w:t xml:space="preserve">either pulled in flat format from data </w:t>
+      </w:r>
+      <w:proofErr w:type="gramStart"/>
+      <w:r>
+        <w:rPr>
+          <w:rFonts w:ascii="Times New Roman" w:hAnsi="Times New Roman" w:cs="Times New Roman"/>
+        </w:rPr>
+        <w:t>publications, or</w:t>
+      </w:r>
+      <w:proofErr w:type="gramEnd"/>
+      <w:r>
+        <w:rPr>
+          <w:rFonts w:ascii="Times New Roman" w:hAnsi="Times New Roman" w:cs="Times New Roman"/>
+        </w:rPr>
+        <w:t xml:space="preserve"> ingested from the raw Access databases</w:t>
       </w:r>
       <w:r>
         <w:rPr>
@@ -395,6 +423,7 @@
         <w:t xml:space="preserve">where </w:t>
       </w:r>
       <w:proofErr w:type="spellStart"/>
+      <w:proofErr w:type="gramStart"/>
       <w:r>
         <w:rPr>
           <w:rFonts w:ascii="Times New Roman" w:hAnsi="Times New Roman" w:cs="Times New Roman"/>
@@ -409,6 +438,7 @@
         <w:t>a,l</w:t>
       </w:r>
       <w:proofErr w:type="spellEnd"/>
+      <w:proofErr w:type="gramEnd"/>
       <w:r>
         <w:rPr>
           <w:rFonts w:ascii="Times New Roman" w:hAnsi="Times New Roman" w:cs="Times New Roman"/>
@@ -648,7 +678,58 @@
         <w:rPr>
           <w:rFonts w:ascii="Times New Roman" w:hAnsi="Times New Roman" w:cs="Times New Roman"/>
         </w:rPr>
-        <w:t xml:space="preserve">) to convert Suisun Study lengths (for those 20 species) to fork length (or total length if no fork). Lengths are especially important for the data integration because each survey would discard (not count nor measure) fish below a size cutoff, but those cutoffs </w:t>
+        <w:t xml:space="preserve">) to convert Suisun Study lengths (for those 20 species) to fork length (or total length if no fork). </w:t>
+      </w:r>
+      <w:r>
+        <w:rPr>
+          <w:rFonts w:ascii="Times New Roman" w:hAnsi="Times New Roman" w:cs="Times New Roman"/>
+        </w:rPr>
+        <w:t xml:space="preserve">The equations are of the form: </w:t>
+      </w:r>
+    </w:p>
+    <w:p>
+      <w:pPr>
+        <w:rPr>
+          <w:rFonts w:ascii="Times New Roman" w:hAnsi="Times New Roman" w:cs="Times New Roman"/>
+        </w:rPr>
+      </w:pPr>
+      <m:oMathPara>
+        <m:oMath>
+          <m:r>
+            <w:rPr>
+              <w:rFonts w:ascii="Cambria Math" w:hAnsi="Cambria Math" w:cs="Times New Roman"/>
+            </w:rPr>
+            <m:t>FL=a+b×SL</m:t>
+          </m:r>
+        </m:oMath>
+      </m:oMathPara>
+    </w:p>
+    <w:p>
+      <w:pPr>
+        <w:rPr>
+          <w:rFonts w:ascii="Times New Roman" w:hAnsi="Times New Roman" w:cs="Times New Roman"/>
+        </w:rPr>
+      </w:pPr>
+      <w:r>
+        <w:rPr>
+          <w:rFonts w:ascii="Times New Roman" w:hAnsi="Times New Roman" w:cs="Times New Roman"/>
+        </w:rPr>
+        <w:lastRenderedPageBreak/>
+        <w:t xml:space="preserve">where FL = fork length (or total length for species with no fork) in mm, a = intercept, b = slope, and SL = standard length in mm. </w:t>
+      </w:r>
+    </w:p>
+    <w:p>
+      <w:pPr>
+        <w:ind w:firstLine="720"/>
+        <w:rPr>
+          <w:rFonts w:ascii="Times New Roman" w:hAnsi="Times New Roman" w:cs="Times New Roman"/>
+        </w:rPr>
+      </w:pPr>
+      <w:r>
+        <w:rPr>
+          <w:rFonts w:ascii="Times New Roman" w:hAnsi="Times New Roman" w:cs="Times New Roman"/>
+        </w:rPr>
+        <w:t xml:space="preserve">Lengths are especially important for the data integration because each survey would discard (not count nor measure) fish below a size cutoff, but those cutoffs </w:t>
       </w:r>
       <w:r>
         <w:rPr>
@@ -660,14 +741,7 @@
         <w:rPr>
           <w:rFonts w:ascii="Times New Roman" w:hAnsi="Times New Roman" w:cs="Times New Roman"/>
         </w:rPr>
-        <w:t xml:space="preserve">differed among </w:t>
-      </w:r>
-      <w:r>
-        <w:rPr>
-          <w:rFonts w:ascii="Times New Roman" w:hAnsi="Times New Roman" w:cs="Times New Roman"/>
-        </w:rPr>
-        <w:lastRenderedPageBreak/>
-        <w:t xml:space="preserve">surveys and over time. </w:t>
+        <w:t xml:space="preserve">differed among surveys and over time. </w:t>
       </w:r>
       <w:r>
         <w:rPr>
@@ -1314,6 +1388,16 @@
       <w:contextualSpacing/>
     </w:pPr>
   </w:style>
+  <w:style w:type="character" w:styleId="PlaceholderText">
+    <w:name w:val="Placeholder Text"/>
+    <w:basedOn w:val="DefaultParagraphFont"/>
+    <w:uiPriority w:val="99"/>
+    <w:semiHidden/>
+    <w:rsid w:val="00AE45C8"/>
+    <w:rPr>
+      <w:color w:val="808080"/>
+    </w:rPr>
+  </w:style>
 </w:styles>
 </file>
 

</xml_diff>

<commit_message>
Updating EDSM and DJFMP data to filter out bad data and bad flowmeter readings
</commit_message>
<xml_diff>
--- a/data-raw/EDI/metadata_templates/methods.docx
+++ b/data-raw/EDI/metadata_templates/methods.docx
@@ -217,13 +217,51 @@
         <w:rPr>
           <w:rFonts w:ascii="Times New Roman" w:hAnsi="Times New Roman" w:cs="Times New Roman"/>
         </w:rPr>
-        <w:t xml:space="preserve">To standardize catch across trawls, we calculated metrics of effort for each trawl. Effort was calculated following methods from the FMWT, Bay Study, and Suisun Study metadata and personal communications from the PIs. </w:t>
+        <w:t>To standardize catch across trawls, we calculated metrics of effort for each trawl.</w:t>
+      </w:r>
+      <w:r>
+        <w:rPr>
+          <w:rFonts w:ascii="Times New Roman" w:hAnsi="Times New Roman" w:cs="Times New Roman"/>
+        </w:rPr>
+        <w:t xml:space="preserve"> </w:t>
       </w:r>
       <w:r>
         <w:rPr>
           <w:rFonts w:ascii="Times New Roman" w:hAnsi="Times New Roman" w:cs="Times New Roman"/>
         </w:rPr>
         <w:t xml:space="preserve">Sampling effort was quantified following the methods of the component surveys, as either a tow area (for the otter trawls) or a tow volume (for all other gear types). </w:t>
+      </w:r>
+      <w:r>
+        <w:rPr>
+          <w:rFonts w:ascii="Times New Roman" w:hAnsi="Times New Roman" w:cs="Times New Roman"/>
+        </w:rPr>
+        <w:t xml:space="preserve">For EDSM and DJFMP data, </w:t>
+      </w:r>
+      <w:proofErr w:type="spellStart"/>
+      <w:r>
+        <w:rPr>
+          <w:rFonts w:ascii="Times New Roman" w:hAnsi="Times New Roman" w:cs="Times New Roman"/>
+        </w:rPr>
+        <w:t>tow_volume</w:t>
+      </w:r>
+      <w:proofErr w:type="spellEnd"/>
+      <w:r>
+        <w:rPr>
+          <w:rFonts w:ascii="Times New Roman" w:hAnsi="Times New Roman" w:cs="Times New Roman"/>
+        </w:rPr>
+        <w:t xml:space="preserve"> was set to NA when debris was detected in the flowmeter, and samples were excluded with gear condition codes 3 (poor sampling), 4 (</w:t>
+      </w:r>
+      <w:r>
+        <w:rPr>
+          <w:rFonts w:ascii="Times New Roman" w:hAnsi="Times New Roman" w:cs="Times New Roman"/>
+        </w:rPr>
+        <w:t>n</w:t>
+      </w:r>
+      <w:r>
+        <w:rPr>
+          <w:rFonts w:ascii="Times New Roman" w:hAnsi="Times New Roman" w:cs="Times New Roman"/>
+        </w:rPr>
+        <w:t xml:space="preserve">o sample attempted), or 9 (fish captured outside of live box or cod end and could not be assigned to a specific tow). </w:t>
       </w:r>
     </w:p>
     <w:p>
@@ -699,6 +737,7 @@
             <w:rPr>
               <w:rFonts w:ascii="Cambria Math" w:hAnsi="Cambria Math" w:cs="Times New Roman"/>
             </w:rPr>
+            <w:lastRenderedPageBreak/>
             <m:t>FL=a+b×SL</m:t>
           </m:r>
         </m:oMath>
@@ -714,7 +753,6 @@
         <w:rPr>
           <w:rFonts w:ascii="Times New Roman" w:hAnsi="Times New Roman" w:cs="Times New Roman"/>
         </w:rPr>
-        <w:lastRenderedPageBreak/>
         <w:t xml:space="preserve">where FL = fork length (or total length for species with no fork) in mm, a = intercept, b = slope, and SL = standard length in mm. </w:t>
       </w:r>
     </w:p>

</xml_diff>

<commit_message>
Fixed bug in 20mm data found by Brian, and optimized length conversions in fish function
</commit_message>
<xml_diff>
--- a/data-raw/EDI/metadata_templates/methods.docx
+++ b/data-raw/EDI/metadata_templates/methods.docx
@@ -51,49 +51,7 @@
         <w:rPr>
           <w:rFonts w:ascii="Times New Roman" w:hAnsi="Times New Roman" w:cs="Times New Roman"/>
         </w:rPr>
-        <w:t>) using the ‘</w:t>
-      </w:r>
-      <w:proofErr w:type="spellStart"/>
-      <w:r>
-        <w:rPr>
-          <w:rFonts w:ascii="Times New Roman" w:hAnsi="Times New Roman" w:cs="Times New Roman"/>
-        </w:rPr>
-        <w:t>tidyverse</w:t>
-      </w:r>
-      <w:proofErr w:type="spellEnd"/>
-      <w:r>
-        <w:rPr>
-          <w:rFonts w:ascii="Times New Roman" w:hAnsi="Times New Roman" w:cs="Times New Roman"/>
-        </w:rPr>
-        <w:t>’ family of packages (Wickham et al. 2019</w:t>
-      </w:r>
-      <w:proofErr w:type="gramStart"/>
-      <w:r>
-        <w:rPr>
-          <w:rFonts w:ascii="Times New Roman" w:hAnsi="Times New Roman" w:cs="Times New Roman"/>
-        </w:rPr>
-        <w:t>), and</w:t>
-      </w:r>
-      <w:proofErr w:type="gramEnd"/>
-      <w:r>
-        <w:rPr>
-          <w:rFonts w:ascii="Times New Roman" w:hAnsi="Times New Roman" w:cs="Times New Roman"/>
-        </w:rPr>
-        <w:t xml:space="preserve"> packaged into the R package </w:t>
-      </w:r>
-      <w:proofErr w:type="spellStart"/>
-      <w:r>
-        <w:rPr>
-          <w:rFonts w:ascii="Times New Roman" w:hAnsi="Times New Roman" w:cs="Times New Roman"/>
-        </w:rPr>
-        <w:t>LTMRdata</w:t>
-      </w:r>
-      <w:proofErr w:type="spellEnd"/>
-      <w:r>
-        <w:rPr>
-          <w:rFonts w:ascii="Times New Roman" w:hAnsi="Times New Roman" w:cs="Times New Roman"/>
-        </w:rPr>
-        <w:t xml:space="preserve"> v1.</w:t>
+        <w:t>) using the ‘tidyverse’ family of packages (Wickham et al. 2019), and packaged into the R package LTMRdata v1.</w:t>
       </w:r>
       <w:r>
         <w:rPr>
@@ -147,21 +105,7 @@
         <w:rPr>
           <w:rFonts w:ascii="Times New Roman" w:hAnsi="Times New Roman" w:cs="Times New Roman"/>
         </w:rPr>
-        <w:t xml:space="preserve">either pulled in flat format from data </w:t>
-      </w:r>
-      <w:proofErr w:type="gramStart"/>
-      <w:r>
-        <w:rPr>
-          <w:rFonts w:ascii="Times New Roman" w:hAnsi="Times New Roman" w:cs="Times New Roman"/>
-        </w:rPr>
-        <w:t>publications, or</w:t>
-      </w:r>
-      <w:proofErr w:type="gramEnd"/>
-      <w:r>
-        <w:rPr>
-          <w:rFonts w:ascii="Times New Roman" w:hAnsi="Times New Roman" w:cs="Times New Roman"/>
-        </w:rPr>
-        <w:t xml:space="preserve"> ingested from the raw Access databases</w:t>
+        <w:t>either pulled in flat format from data publications, or ingested from the raw Access databases</w:t>
       </w:r>
       <w:r>
         <w:rPr>
@@ -235,21 +179,7 @@
         <w:rPr>
           <w:rFonts w:ascii="Times New Roman" w:hAnsi="Times New Roman" w:cs="Times New Roman"/>
         </w:rPr>
-        <w:t xml:space="preserve">For EDSM and DJFMP data, </w:t>
-      </w:r>
-      <w:proofErr w:type="spellStart"/>
-      <w:r>
-        <w:rPr>
-          <w:rFonts w:ascii="Times New Roman" w:hAnsi="Times New Roman" w:cs="Times New Roman"/>
-        </w:rPr>
-        <w:t>tow_volume</w:t>
-      </w:r>
-      <w:proofErr w:type="spellEnd"/>
-      <w:r>
-        <w:rPr>
-          <w:rFonts w:ascii="Times New Roman" w:hAnsi="Times New Roman" w:cs="Times New Roman"/>
-        </w:rPr>
-        <w:t xml:space="preserve"> was set to NA when debris was detected in the flowmeter, and samples were excluded with gear condition codes 3 (poor sampling), 4 (</w:t>
+        <w:t>For EDSM and DJFMP data, tow_volume was set to NA when debris was detected in the flowmeter, and samples were excluded with gear condition codes 3 (poor sampling), 4 (</w:t>
       </w:r>
       <w:r>
         <w:rPr>
@@ -460,8 +390,6 @@
         </w:rPr>
         <w:t xml:space="preserve">where </w:t>
       </w:r>
-      <w:proofErr w:type="spellStart"/>
-      <w:proofErr w:type="gramStart"/>
       <w:r>
         <w:rPr>
           <w:rFonts w:ascii="Times New Roman" w:hAnsi="Times New Roman" w:cs="Times New Roman"/>
@@ -475,8 +403,6 @@
         </w:rPr>
         <w:t>a,l</w:t>
       </w:r>
-      <w:proofErr w:type="spellEnd"/>
-      <w:proofErr w:type="gramEnd"/>
       <w:r>
         <w:rPr>
           <w:rFonts w:ascii="Times New Roman" w:hAnsi="Times New Roman" w:cs="Times New Roman"/>
@@ -494,14 +420,7 @@
         <w:rPr>
           <w:rFonts w:ascii="Times New Roman" w:hAnsi="Times New Roman" w:cs="Times New Roman"/>
         </w:rPr>
-        <w:t xml:space="preserve"> = total catch, </w:t>
-      </w:r>
-      <w:proofErr w:type="spellStart"/>
-      <w:r>
-        <w:rPr>
-          <w:rFonts w:ascii="Times New Roman" w:hAnsi="Times New Roman" w:cs="Times New Roman"/>
-        </w:rPr>
-        <w:t>F</w:t>
+        <w:t xml:space="preserve"> = total catch, F</w:t>
       </w:r>
       <w:r>
         <w:rPr>
@@ -510,7 +429,6 @@
         </w:rPr>
         <w:t>m,l</w:t>
       </w:r>
-      <w:proofErr w:type="spellEnd"/>
       <w:r>
         <w:rPr>
           <w:rFonts w:ascii="Times New Roman" w:hAnsi="Times New Roman" w:cs="Times New Roman"/>
@@ -639,6 +557,12 @@
         </w:rPr>
         <w:t xml:space="preserve">The last step in data integration was to fill in zeros. The surveys did not commonly record when a species was not present in a trawl, but these absences are critically important for statistical analysis. For any trawls in which a species was not recorded, we added a record of that species with an adjusted frequency of 0. </w:t>
       </w:r>
+      <w:r>
+        <w:rPr>
+          <w:rFonts w:ascii="Times New Roman" w:hAnsi="Times New Roman" w:cs="Times New Roman"/>
+        </w:rPr>
+        <w:t>Note that this will result in 0s being added even for years in which a particular taxa was not counted in samples (e.g., some surveys only started counting jellyfish in more recent years, but this will fill in 0s even before they were counted). Thus, users will need to peruse documentation of the component datasets for taxa that have not always been counted.</w:t>
+      </w:r>
     </w:p>
     <w:p>
       <w:pPr>
@@ -678,6 +602,7 @@
         <w:rPr>
           <w:rFonts w:ascii="Times New Roman" w:hAnsi="Times New Roman" w:cs="Times New Roman"/>
         </w:rPr>
+        <w:lastRenderedPageBreak/>
         <w:t xml:space="preserve">While </w:t>
       </w:r>
       <w:r>
@@ -737,7 +662,6 @@
             <w:rPr>
               <w:rFonts w:ascii="Cambria Math" w:hAnsi="Cambria Math" w:cs="Times New Roman"/>
             </w:rPr>
-            <w:lastRenderedPageBreak/>
             <m:t>FL=a+b×SL</m:t>
           </m:r>
         </m:oMath>

</xml_diff>

<commit_message>
More progress on EDI pub
</commit_message>
<xml_diff>
--- a/data-raw/EDI/metadata_templates/methods.docx
+++ b/data-raw/EDI/metadata_templates/methods.docx
@@ -51,7 +51,49 @@
         <w:rPr>
           <w:rFonts w:ascii="Times New Roman" w:hAnsi="Times New Roman" w:cs="Times New Roman"/>
         </w:rPr>
-        <w:t>) using the ‘tidyverse’ family of packages (Wickham et al. 2019), and packaged into the R package LTMRdata v1.</w:t>
+        <w:t>) using the ‘</w:t>
+      </w:r>
+      <w:proofErr w:type="spellStart"/>
+      <w:r>
+        <w:rPr>
+          <w:rFonts w:ascii="Times New Roman" w:hAnsi="Times New Roman" w:cs="Times New Roman"/>
+        </w:rPr>
+        <w:t>tidyverse</w:t>
+      </w:r>
+      <w:proofErr w:type="spellEnd"/>
+      <w:r>
+        <w:rPr>
+          <w:rFonts w:ascii="Times New Roman" w:hAnsi="Times New Roman" w:cs="Times New Roman"/>
+        </w:rPr>
+        <w:t>’ family of packages (Wickham et al. 2019</w:t>
+      </w:r>
+      <w:proofErr w:type="gramStart"/>
+      <w:r>
+        <w:rPr>
+          <w:rFonts w:ascii="Times New Roman" w:hAnsi="Times New Roman" w:cs="Times New Roman"/>
+        </w:rPr>
+        <w:t>), and</w:t>
+      </w:r>
+      <w:proofErr w:type="gramEnd"/>
+      <w:r>
+        <w:rPr>
+          <w:rFonts w:ascii="Times New Roman" w:hAnsi="Times New Roman" w:cs="Times New Roman"/>
+        </w:rPr>
+        <w:t xml:space="preserve"> packaged into the R package </w:t>
+      </w:r>
+      <w:proofErr w:type="spellStart"/>
+      <w:r>
+        <w:rPr>
+          <w:rFonts w:ascii="Times New Roman" w:hAnsi="Times New Roman" w:cs="Times New Roman"/>
+        </w:rPr>
+        <w:t>LTMRdata</w:t>
+      </w:r>
+      <w:proofErr w:type="spellEnd"/>
+      <w:r>
+        <w:rPr>
+          <w:rFonts w:ascii="Times New Roman" w:hAnsi="Times New Roman" w:cs="Times New Roman"/>
+        </w:rPr>
+        <w:t xml:space="preserve"> v1.</w:t>
       </w:r>
       <w:r>
         <w:rPr>
@@ -105,7 +147,21 @@
         <w:rPr>
           <w:rFonts w:ascii="Times New Roman" w:hAnsi="Times New Roman" w:cs="Times New Roman"/>
         </w:rPr>
-        <w:t>either pulled in flat format from data publications, or ingested from the raw Access databases</w:t>
+        <w:t xml:space="preserve">either pulled in flat format from data </w:t>
+      </w:r>
+      <w:proofErr w:type="gramStart"/>
+      <w:r>
+        <w:rPr>
+          <w:rFonts w:ascii="Times New Roman" w:hAnsi="Times New Roman" w:cs="Times New Roman"/>
+        </w:rPr>
+        <w:t>publications, or</w:t>
+      </w:r>
+      <w:proofErr w:type="gramEnd"/>
+      <w:r>
+        <w:rPr>
+          <w:rFonts w:ascii="Times New Roman" w:hAnsi="Times New Roman" w:cs="Times New Roman"/>
+        </w:rPr>
+        <w:t xml:space="preserve"> ingested from the raw Access databases</w:t>
       </w:r>
       <w:r>
         <w:rPr>
@@ -179,7 +235,21 @@
         <w:rPr>
           <w:rFonts w:ascii="Times New Roman" w:hAnsi="Times New Roman" w:cs="Times New Roman"/>
         </w:rPr>
-        <w:t>For EDSM and DJFMP data, tow_volume was set to NA when debris was detected in the flowmeter, and samples were excluded with gear condition codes 3 (poor sampling), 4 (</w:t>
+        <w:t xml:space="preserve">For EDSM and DJFMP data, </w:t>
+      </w:r>
+      <w:proofErr w:type="spellStart"/>
+      <w:r>
+        <w:rPr>
+          <w:rFonts w:ascii="Times New Roman" w:hAnsi="Times New Roman" w:cs="Times New Roman"/>
+        </w:rPr>
+        <w:t>tow_volume</w:t>
+      </w:r>
+      <w:proofErr w:type="spellEnd"/>
+      <w:r>
+        <w:rPr>
+          <w:rFonts w:ascii="Times New Roman" w:hAnsi="Times New Roman" w:cs="Times New Roman"/>
+        </w:rPr>
+        <w:t xml:space="preserve"> was set to NA when debris was detected in the flowmeter, and samples were excluded with gear condition codes 3 (poor sampling), 4 (</w:t>
       </w:r>
       <w:r>
         <w:rPr>
@@ -390,6 +460,8 @@
         </w:rPr>
         <w:t xml:space="preserve">where </w:t>
       </w:r>
+      <w:proofErr w:type="spellStart"/>
+      <w:proofErr w:type="gramStart"/>
       <w:r>
         <w:rPr>
           <w:rFonts w:ascii="Times New Roman" w:hAnsi="Times New Roman" w:cs="Times New Roman"/>
@@ -403,6 +475,8 @@
         </w:rPr>
         <w:t>a,l</w:t>
       </w:r>
+      <w:proofErr w:type="spellEnd"/>
+      <w:proofErr w:type="gramEnd"/>
       <w:r>
         <w:rPr>
           <w:rFonts w:ascii="Times New Roman" w:hAnsi="Times New Roman" w:cs="Times New Roman"/>
@@ -420,7 +494,14 @@
         <w:rPr>
           <w:rFonts w:ascii="Times New Roman" w:hAnsi="Times New Roman" w:cs="Times New Roman"/>
         </w:rPr>
-        <w:t xml:space="preserve"> = total catch, F</w:t>
+        <w:t xml:space="preserve"> = total catch, </w:t>
+      </w:r>
+      <w:proofErr w:type="spellStart"/>
+      <w:r>
+        <w:rPr>
+          <w:rFonts w:ascii="Times New Roman" w:hAnsi="Times New Roman" w:cs="Times New Roman"/>
+        </w:rPr>
+        <w:t>F</w:t>
       </w:r>
       <w:r>
         <w:rPr>
@@ -429,6 +510,7 @@
         </w:rPr>
         <w:t>m,l</w:t>
       </w:r>
+      <w:proofErr w:type="spellEnd"/>
       <w:r>
         <w:rPr>
           <w:rFonts w:ascii="Times New Roman" w:hAnsi="Times New Roman" w:cs="Times New Roman"/>
@@ -561,7 +643,21 @@
         <w:rPr>
           <w:rFonts w:ascii="Times New Roman" w:hAnsi="Times New Roman" w:cs="Times New Roman"/>
         </w:rPr>
-        <w:t>Note that this will result in 0s being added even for years in which a particular taxa was not counted in samples (e.g., some surveys only started counting jellyfish in more recent years, but this will fill in 0s even before they were counted). Thus, users will need to peruse documentation of the component datasets for taxa that have not always been counted.</w:t>
+        <w:t xml:space="preserve">Note that this will result in 0s being added even for years in which a </w:t>
+      </w:r>
+      <w:proofErr w:type="gramStart"/>
+      <w:r>
+        <w:rPr>
+          <w:rFonts w:ascii="Times New Roman" w:hAnsi="Times New Roman" w:cs="Times New Roman"/>
+        </w:rPr>
+        <w:t>particular taxa</w:t>
+      </w:r>
+      <w:proofErr w:type="gramEnd"/>
+      <w:r>
+        <w:rPr>
+          <w:rFonts w:ascii="Times New Roman" w:hAnsi="Times New Roman" w:cs="Times New Roman"/>
+        </w:rPr>
+        <w:t xml:space="preserve"> was not counted in samples (e.g., some surveys only started counting jellyfish in more recent years, but this will fill in 0s even before they were counted). Thus, users will need to peruse documentation of the component datasets for taxa that have not always been counted.</w:t>
       </w:r>
     </w:p>
     <w:p>
@@ -679,6 +775,12 @@
         </w:rPr>
         <w:t xml:space="preserve">where FL = fork length (or total length for species with no fork) in mm, a = intercept, b = slope, and SL = standard length in mm. </w:t>
       </w:r>
+      <w:r>
+        <w:rPr>
+          <w:rFonts w:ascii="Times New Roman" w:hAnsi="Times New Roman" w:cs="Times New Roman"/>
+        </w:rPr>
+        <w:t>The Splittail equation was calculated via a median quantile regression, while the other equations were obtained from the California Department of Fish and Wildlife Length-Wight Study (unpublished).</w:t>
+      </w:r>
     </w:p>
     <w:p>
       <w:pPr>
@@ -757,6 +859,56 @@
           <w:rFonts w:ascii="Times New Roman" w:hAnsi="Times New Roman" w:cs="Times New Roman"/>
         </w:rPr>
         <w:t>was split into separate tables for the fish-level data (taxa, length, count, etc.) and the sample-level data (environmental variables, sampling effort, etc.). The fish length conversion equations are published in a separate table.</w:t>
+      </w:r>
+    </w:p>
+    <w:p>
+      <w:pPr>
+        <w:rPr>
+          <w:rFonts w:ascii="Times New Roman" w:hAnsi="Times New Roman" w:cs="Times New Roman"/>
+        </w:rPr>
+      </w:pPr>
+      <w:r>
+        <w:rPr>
+          <w:rFonts w:ascii="Times New Roman" w:hAnsi="Times New Roman" w:cs="Times New Roman"/>
+        </w:rPr>
+        <w:tab/>
+        <w:t xml:space="preserve">The dataset can be downloaded and accessed via the R package </w:t>
+      </w:r>
+      <w:proofErr w:type="spellStart"/>
+      <w:r>
+        <w:rPr>
+          <w:rFonts w:ascii="Times New Roman" w:hAnsi="Times New Roman" w:cs="Times New Roman"/>
+          <w:b/>
+          <w:bCs/>
+        </w:rPr>
+        <w:t>deltafish</w:t>
+      </w:r>
+      <w:proofErr w:type="spellEnd"/>
+      <w:r>
+        <w:rPr>
+          <w:rFonts w:ascii="Times New Roman" w:hAnsi="Times New Roman" w:cs="Times New Roman"/>
+          <w:b/>
+          <w:bCs/>
+        </w:rPr>
+        <w:t xml:space="preserve"> </w:t>
+      </w:r>
+      <w:r>
+        <w:rPr>
+          <w:rFonts w:ascii="Times New Roman" w:hAnsi="Times New Roman" w:cs="Times New Roman"/>
+        </w:rPr>
+        <w:t>(</w:t>
+      </w:r>
+      <w:r>
+        <w:rPr>
+          <w:rFonts w:ascii="Times New Roman" w:hAnsi="Times New Roman" w:cs="Times New Roman"/>
+        </w:rPr>
+        <w:t>https://github.com/Delta-Stewardship-Council/deltafish</w:t>
+      </w:r>
+      <w:r>
+        <w:rPr>
+          <w:rFonts w:ascii="Times New Roman" w:hAnsi="Times New Roman" w:cs="Times New Roman"/>
+        </w:rPr>
+        <w:t xml:space="preserve">). This package downloads the data from this EDI publication, processes it into a database, and provides tools to access that database within R. </w:t>
       </w:r>
     </w:p>
     <w:sectPr>
@@ -1360,6 +1512,29 @@
       <w:color w:val="808080"/>
     </w:rPr>
   </w:style>
+  <w:style w:type="character" w:styleId="Hyperlink">
+    <w:name w:val="Hyperlink"/>
+    <w:basedOn w:val="DefaultParagraphFont"/>
+    <w:uiPriority w:val="99"/>
+    <w:unhideWhenUsed/>
+    <w:rsid w:val="001E6564"/>
+    <w:rPr>
+      <w:color w:val="0000FF" w:themeColor="hyperlink"/>
+      <w:u w:val="single"/>
+    </w:rPr>
+  </w:style>
+  <w:style w:type="character" w:styleId="UnresolvedMention">
+    <w:name w:val="Unresolved Mention"/>
+    <w:basedOn w:val="DefaultParagraphFont"/>
+    <w:uiPriority w:val="99"/>
+    <w:semiHidden/>
+    <w:unhideWhenUsed/>
+    <w:rsid w:val="001E6564"/>
+    <w:rPr>
+      <w:color w:val="605E5C"/>
+      <w:shd w:val="clear" w:color="auto" w:fill="E1DFDD"/>
+    </w:rPr>
+  </w:style>
 </w:styles>
 </file>
 

</xml_diff>

<commit_message>
Finishing methods for EDI
</commit_message>
<xml_diff>
--- a/data-raw/EDI/metadata_templates/methods.docx
+++ b/data-raw/EDI/metadata_templates/methods.docx
@@ -93,13 +93,13 @@
         <w:rPr>
           <w:rFonts w:ascii="Times New Roman" w:hAnsi="Times New Roman" w:cs="Times New Roman"/>
         </w:rPr>
-        <w:t xml:space="preserve"> v1.</w:t>
-      </w:r>
-      <w:r>
-        <w:rPr>
-          <w:rFonts w:ascii="Times New Roman" w:hAnsi="Times New Roman" w:cs="Times New Roman"/>
-        </w:rPr>
-        <w:t>x</w:t>
+        <w:t xml:space="preserve"> v</w:t>
+      </w:r>
+      <w:r>
+        <w:rPr>
+          <w:rFonts w:ascii="Times New Roman" w:hAnsi="Times New Roman" w:cs="Times New Roman"/>
+        </w:rPr>
+        <w:t>2</w:t>
       </w:r>
       <w:r>
         <w:rPr>
@@ -111,13 +111,37 @@
         <w:rPr>
           <w:rFonts w:ascii="Times New Roman" w:hAnsi="Times New Roman" w:cs="Times New Roman"/>
         </w:rPr>
-        <w:t>x</w:t>
-      </w:r>
-      <w:r>
-        <w:rPr>
-          <w:rFonts w:ascii="Times New Roman" w:hAnsi="Times New Roman" w:cs="Times New Roman"/>
-        </w:rPr>
-        <w:t xml:space="preserve"> (Bashevkin 202</w:t>
+        <w:t>0</w:t>
+      </w:r>
+      <w:r>
+        <w:rPr>
+          <w:rFonts w:ascii="Times New Roman" w:hAnsi="Times New Roman" w:cs="Times New Roman"/>
+        </w:rPr>
+        <w:t>.</w:t>
+      </w:r>
+      <w:r>
+        <w:rPr>
+          <w:rFonts w:ascii="Times New Roman" w:hAnsi="Times New Roman" w:cs="Times New Roman"/>
+        </w:rPr>
+        <w:t>0</w:t>
+      </w:r>
+      <w:r>
+        <w:rPr>
+          <w:rFonts w:ascii="Times New Roman" w:hAnsi="Times New Roman" w:cs="Times New Roman"/>
+        </w:rPr>
+        <w:t xml:space="preserve"> (Bashevkin </w:t>
+      </w:r>
+      <w:r>
+        <w:rPr>
+          <w:rFonts w:ascii="Times New Roman" w:hAnsi="Times New Roman" w:cs="Times New Roman"/>
+        </w:rPr>
+        <w:t xml:space="preserve">et al. </w:t>
+      </w:r>
+      <w:r>
+        <w:rPr>
+          <w:rFonts w:ascii="Times New Roman" w:hAnsi="Times New Roman" w:cs="Times New Roman"/>
+        </w:rPr>
+        <w:t>202</w:t>
       </w:r>
       <w:r>
         <w:rPr>
@@ -909,6 +933,108 @@
           <w:rFonts w:ascii="Times New Roman" w:hAnsi="Times New Roman" w:cs="Times New Roman"/>
         </w:rPr>
         <w:t xml:space="preserve">). This package downloads the data from this EDI publication, processes it into a database, and provides tools to access that database within R. </w:t>
+      </w:r>
+    </w:p>
+    <w:p>
+      <w:pPr>
+        <w:rPr>
+          <w:rFonts w:ascii="Times New Roman" w:hAnsi="Times New Roman" w:cs="Times New Roman"/>
+        </w:rPr>
+      </w:pPr>
+    </w:p>
+    <w:p>
+      <w:pPr>
+        <w:rPr>
+          <w:rFonts w:ascii="Times New Roman" w:hAnsi="Times New Roman" w:cs="Times New Roman"/>
+        </w:rPr>
+      </w:pPr>
+      <w:r>
+        <w:rPr>
+          <w:rFonts w:ascii="Times New Roman" w:hAnsi="Times New Roman" w:cs="Times New Roman"/>
+        </w:rPr>
+        <w:t>4. Literature cited</w:t>
+      </w:r>
+    </w:p>
+    <w:p>
+      <w:pPr>
+        <w:rPr>
+          <w:rFonts w:ascii="Times New Roman" w:hAnsi="Times New Roman" w:cs="Times New Roman"/>
+        </w:rPr>
+      </w:pPr>
+    </w:p>
+    <w:p>
+      <w:pPr>
+        <w:rPr>
+          <w:rFonts w:ascii="Times New Roman" w:hAnsi="Times New Roman" w:cs="Times New Roman"/>
+        </w:rPr>
+      </w:pPr>
+      <w:r>
+        <w:rPr>
+          <w:rFonts w:ascii="Times New Roman" w:hAnsi="Times New Roman" w:cs="Times New Roman"/>
+        </w:rPr>
+        <w:t xml:space="preserve">Bashevkin, S. M., J. W. Gaeta, T. X. Nguyen, L. Mitchell, and S. Khana. 2022. </w:t>
+      </w:r>
+      <w:proofErr w:type="spellStart"/>
+      <w:r>
+        <w:rPr>
+          <w:rFonts w:ascii="Times New Roman" w:hAnsi="Times New Roman" w:cs="Times New Roman"/>
+        </w:rPr>
+        <w:t>LTMRdata</w:t>
+      </w:r>
+      <w:proofErr w:type="spellEnd"/>
+      <w:r>
+        <w:rPr>
+          <w:rFonts w:ascii="Times New Roman" w:hAnsi="Times New Roman" w:cs="Times New Roman"/>
+        </w:rPr>
+        <w:t>: An R package to integrate data from 9 fish surveys in the San Francisco Estuary. v2.2.0. Zenodo. doi:10.5281/zenodo.6048977</w:t>
+      </w:r>
+    </w:p>
+    <w:p>
+      <w:pPr>
+        <w:rPr>
+          <w:rFonts w:ascii="Times New Roman" w:hAnsi="Times New Roman" w:cs="Times New Roman"/>
+        </w:rPr>
+      </w:pPr>
+    </w:p>
+    <w:p>
+      <w:pPr>
+        <w:rPr>
+          <w:rFonts w:ascii="Times New Roman" w:hAnsi="Times New Roman" w:cs="Times New Roman"/>
+        </w:rPr>
+      </w:pPr>
+      <w:r>
+        <w:rPr>
+          <w:rFonts w:ascii="Times New Roman" w:hAnsi="Times New Roman" w:cs="Times New Roman"/>
+        </w:rPr>
+        <w:t xml:space="preserve">Wickham, H., M. Averick, J. Bryan, and others. 2019. Welcome to the </w:t>
+      </w:r>
+      <w:proofErr w:type="spellStart"/>
+      <w:r>
+        <w:rPr>
+          <w:rFonts w:ascii="Times New Roman" w:hAnsi="Times New Roman" w:cs="Times New Roman"/>
+        </w:rPr>
+        <w:t>Tidyverse</w:t>
+      </w:r>
+      <w:proofErr w:type="spellEnd"/>
+      <w:r>
+        <w:rPr>
+          <w:rFonts w:ascii="Times New Roman" w:hAnsi="Times New Roman" w:cs="Times New Roman"/>
+        </w:rPr>
+        <w:t xml:space="preserve">. Journal of </w:t>
+      </w:r>
+      <w:proofErr w:type="gramStart"/>
+      <w:r>
+        <w:rPr>
+          <w:rFonts w:ascii="Times New Roman" w:hAnsi="Times New Roman" w:cs="Times New Roman"/>
+        </w:rPr>
+        <w:t>Open Source</w:t>
+      </w:r>
+      <w:proofErr w:type="gramEnd"/>
+      <w:r>
+        <w:rPr>
+          <w:rFonts w:ascii="Times New Roman" w:hAnsi="Times New Roman" w:cs="Times New Roman"/>
+        </w:rPr>
+        <w:t xml:space="preserve"> Software 4: 1686. doi:10.21105/joss.01686</w:t>
       </w:r>
     </w:p>
     <w:sectPr>

</xml_diff>